<commit_message>
Setting up and initalizing variables
</commit_message>
<xml_diff>
--- a/Lab-Chapter04-SL.docx
+++ b/Lab-Chapter04-SL.docx
@@ -271,7 +271,15 @@
         <w:ind w:left="360" w:firstLine="360"/>
       </w:pPr>
       <w:r>
-        <w:t>Each volunteer plays the BrainGymmer game as depicted above. The time taken in this step depends on how much time the volunteer uses to finish the game.</w:t>
+        <w:t xml:space="preserve">Each volunteer plays the </w:t>
+      </w:r>
+      <w:proofErr w:type="spellStart"/>
+      <w:r>
+        <w:t>BrainGymmer</w:t>
+      </w:r>
+      <w:proofErr w:type="spellEnd"/>
+      <w:r>
+        <w:t xml:space="preserve"> game as depicted above. The time taken in this step depends on how much time the volunteer uses to finish the game.</w:t>
       </w:r>
     </w:p>
     <w:p>
@@ -295,7 +303,15 @@
         <w:ind w:left="360" w:firstLine="360"/>
       </w:pPr>
       <w:r>
-        <w:t>Each volunteer plays the VR TRIPP meditation game.  The TRIPP demo is used to guide the meditation. The entire process take about 10 minutes.</w:t>
+        <w:t xml:space="preserve">Each volunteer plays the VR TRIPP meditation game.  The TRIPP demo is used to guide the meditation. The entire process </w:t>
+      </w:r>
+      <w:proofErr w:type="gramStart"/>
+      <w:r>
+        <w:t>take</w:t>
+      </w:r>
+      <w:proofErr w:type="gramEnd"/>
+      <w:r>
+        <w:t xml:space="preserve"> about 10 minutes.</w:t>
       </w:r>
     </w:p>
     <w:p>
@@ -333,22 +349,62 @@
         <w:ind w:left="360" w:firstLine="360"/>
       </w:pPr>
       <w:r>
-        <w:t>Each volunteer plays the same BrainGymmer game as in the pre-intervention phase. The time taken in this step depends on how much time the volunteer uses to finish the game.</w:t>
-      </w:r>
-    </w:p>
-    <w:p>
-      <w:pPr>
-        <w:rPr>
-          <w:sz w:val="24"/>
-          <w:szCs w:val="24"/>
-        </w:rPr>
-      </w:pPr>
-      <w:r>
-        <w:rPr>
-          <w:sz w:val="24"/>
-          <w:szCs w:val="24"/>
-        </w:rPr>
-        <w:t>EEG data were recorded in all the above three phases using Compumedics Grael LT 34 channel recorder. Repeat the above procedure for each subject.</w:t>
+        <w:t xml:space="preserve">Each volunteer plays the same </w:t>
+      </w:r>
+      <w:proofErr w:type="spellStart"/>
+      <w:r>
+        <w:t>BrainGymmer</w:t>
+      </w:r>
+      <w:proofErr w:type="spellEnd"/>
+      <w:r>
+        <w:t xml:space="preserve"> game as in the pre-intervention phase. The time taken in this step depends on how much time the volunteer uses to finish the game.</w:t>
+      </w:r>
+    </w:p>
+    <w:p>
+      <w:pPr>
+        <w:rPr>
+          <w:sz w:val="24"/>
+          <w:szCs w:val="24"/>
+        </w:rPr>
+      </w:pPr>
+      <w:r>
+        <w:rPr>
+          <w:sz w:val="24"/>
+          <w:szCs w:val="24"/>
+        </w:rPr>
+        <w:t xml:space="preserve">EEG data were recorded in all the above three phases using </w:t>
+      </w:r>
+      <w:proofErr w:type="spellStart"/>
+      <w:r>
+        <w:rPr>
+          <w:sz w:val="24"/>
+          <w:szCs w:val="24"/>
+        </w:rPr>
+        <w:t>Compumedics</w:t>
+      </w:r>
+      <w:proofErr w:type="spellEnd"/>
+      <w:r>
+        <w:rPr>
+          <w:sz w:val="24"/>
+          <w:szCs w:val="24"/>
+        </w:rPr>
+        <w:t xml:space="preserve"> </w:t>
+      </w:r>
+      <w:proofErr w:type="spellStart"/>
+      <w:r>
+        <w:rPr>
+          <w:sz w:val="24"/>
+          <w:szCs w:val="24"/>
+        </w:rPr>
+        <w:t>Grael</w:t>
+      </w:r>
+      <w:proofErr w:type="spellEnd"/>
+      <w:r>
+        <w:rPr>
+          <w:sz w:val="24"/>
+          <w:szCs w:val="24"/>
+        </w:rPr>
+        <w:t xml:space="preserve"> LT 34 channel recorder. Repeat the above procedure for each subject.</w:t>
       </w:r>
     </w:p>
     <w:p>
@@ -405,7 +461,39 @@
           <w:sz w:val="24"/>
           <w:szCs w:val="24"/>
         </w:rPr>
-        <w:t xml:space="preserve"> Matlab file (with file extension .mat)</w:t>
+        <w:t xml:space="preserve"> </w:t>
+      </w:r>
+      <w:proofErr w:type="spellStart"/>
+      <w:r>
+        <w:rPr>
+          <w:sz w:val="24"/>
+          <w:szCs w:val="24"/>
+        </w:rPr>
+        <w:t>Matlab</w:t>
+      </w:r>
+      <w:proofErr w:type="spellEnd"/>
+      <w:r>
+        <w:rPr>
+          <w:sz w:val="24"/>
+          <w:szCs w:val="24"/>
+        </w:rPr>
+        <w:t xml:space="preserve"> file (with file </w:t>
+      </w:r>
+      <w:proofErr w:type="gramStart"/>
+      <w:r>
+        <w:rPr>
+          <w:sz w:val="24"/>
+          <w:szCs w:val="24"/>
+        </w:rPr>
+        <w:t>extension .mat</w:t>
+      </w:r>
+      <w:proofErr w:type="gramEnd"/>
+      <w:r>
+        <w:rPr>
+          <w:sz w:val="24"/>
+          <w:szCs w:val="24"/>
+        </w:rPr>
+        <w:t>)</w:t>
       </w:r>
       <w:r>
         <w:rPr>
@@ -435,65 +523,65 @@
           <w:sz w:val="20"/>
           <w:szCs w:val="20"/>
         </w:rPr>
-        <w:t>import os</w:t>
-      </w:r>
-    </w:p>
-    <w:p>
-      <w:pPr>
-        <w:spacing w:after="0" w:line="240" w:lineRule="auto"/>
+        <w:t xml:space="preserve">import </w:t>
+      </w:r>
+      <w:proofErr w:type="spellStart"/>
+      <w:r>
         <w:rPr>
           <w:sz w:val="20"/>
           <w:szCs w:val="20"/>
         </w:rPr>
-      </w:pPr>
-      <w:r>
+        <w:t>os</w:t>
+      </w:r>
+      <w:proofErr w:type="spellEnd"/>
+    </w:p>
+    <w:p>
+      <w:pPr>
+        <w:spacing w:after="0" w:line="240" w:lineRule="auto"/>
         <w:rPr>
           <w:sz w:val="20"/>
           <w:szCs w:val="20"/>
         </w:rPr>
-        <w:t>import numpy as np</w:t>
-      </w:r>
-    </w:p>
-    <w:p>
-      <w:pPr>
-        <w:spacing w:after="0" w:line="240" w:lineRule="auto"/>
+      </w:pPr>
+      <w:r>
         <w:rPr>
           <w:sz w:val="20"/>
           <w:szCs w:val="20"/>
         </w:rPr>
-      </w:pPr>
+        <w:t xml:space="preserve">import </w:t>
+      </w:r>
+      <w:proofErr w:type="spellStart"/>
       <w:r>
         <w:rPr>
           <w:sz w:val="20"/>
           <w:szCs w:val="20"/>
         </w:rPr>
-        <w:t>import pandas as pd</w:t>
-      </w:r>
-    </w:p>
-    <w:p>
-      <w:pPr>
-        <w:spacing w:after="0" w:line="240" w:lineRule="auto"/>
+        <w:t>numpy</w:t>
+      </w:r>
+      <w:proofErr w:type="spellEnd"/>
+      <w:r>
         <w:rPr>
           <w:sz w:val="20"/>
           <w:szCs w:val="20"/>
         </w:rPr>
-      </w:pPr>
-      <w:r>
+        <w:t xml:space="preserve"> as np</w:t>
+      </w:r>
+    </w:p>
+    <w:p>
+      <w:pPr>
+        <w:spacing w:after="0" w:line="240" w:lineRule="auto"/>
         <w:rPr>
           <w:sz w:val="20"/>
           <w:szCs w:val="20"/>
         </w:rPr>
-        <w:t>from scipy.io import loadmat</w:t>
-      </w:r>
-    </w:p>
-    <w:p>
-      <w:pPr>
-        <w:spacing w:after="0" w:line="240" w:lineRule="auto"/>
+      </w:pPr>
+      <w:r>
         <w:rPr>
           <w:sz w:val="20"/>
           <w:szCs w:val="20"/>
         </w:rPr>
-      </w:pPr>
+        <w:t>import pandas as pd</w:t>
+      </w:r>
     </w:p>
     <w:p>
       <w:pPr>
@@ -508,22 +596,26 @@
           <w:sz w:val="20"/>
           <w:szCs w:val="20"/>
         </w:rPr>
-        <w:t>os.chdir(</w:t>
-      </w:r>
+        <w:t xml:space="preserve">from scipy.io import </w:t>
+      </w:r>
+      <w:proofErr w:type="spellStart"/>
       <w:r>
         <w:rPr>
           <w:sz w:val="20"/>
           <w:szCs w:val="20"/>
         </w:rPr>
-        <w:t>‘[The path to the following file]</w:t>
-      </w:r>
-      <w:r>
+        <w:t>loadmat</w:t>
+      </w:r>
+      <w:proofErr w:type="spellEnd"/>
+    </w:p>
+    <w:p>
+      <w:pPr>
+        <w:spacing w:after="0" w:line="240" w:lineRule="auto"/>
         <w:rPr>
           <w:sz w:val="20"/>
           <w:szCs w:val="20"/>
         </w:rPr>
-        <w:t>')</w:t>
-      </w:r>
+      </w:pPr>
     </w:p>
     <w:p>
       <w:pPr>
@@ -533,50 +625,116 @@
           <w:szCs w:val="20"/>
         </w:rPr>
       </w:pPr>
+      <w:proofErr w:type="spellStart"/>
+      <w:proofErr w:type="gramStart"/>
       <w:r>
         <w:rPr>
           <w:sz w:val="20"/>
           <w:szCs w:val="20"/>
         </w:rPr>
-        <w:t>filename = 'Acquisition-15-data.mat'</w:t>
-      </w:r>
-    </w:p>
-    <w:p>
-      <w:pPr>
-        <w:spacing w:after="0" w:line="240" w:lineRule="auto"/>
+        <w:t>os.chdir</w:t>
+      </w:r>
+      <w:proofErr w:type="spellEnd"/>
+      <w:proofErr w:type="gramEnd"/>
+      <w:r>
         <w:rPr>
           <w:sz w:val="20"/>
           <w:szCs w:val="20"/>
         </w:rPr>
-      </w:pPr>
+        <w:t>(</w:t>
+      </w:r>
       <w:r>
         <w:rPr>
           <w:sz w:val="20"/>
           <w:szCs w:val="20"/>
         </w:rPr>
-        <w:t>data = loadmat(filename)</w:t>
-      </w:r>
-    </w:p>
-    <w:p>
-      <w:pPr>
-        <w:spacing w:after="0" w:line="240" w:lineRule="auto"/>
+        <w:t>‘[The path to the following file]</w:t>
+      </w:r>
+      <w:r>
         <w:rPr>
           <w:sz w:val="20"/>
           <w:szCs w:val="20"/>
         </w:rPr>
-      </w:pPr>
-      <w:r>
+        <w:t>')</w:t>
+      </w:r>
+    </w:p>
+    <w:p>
+      <w:pPr>
+        <w:spacing w:after="0" w:line="240" w:lineRule="auto"/>
         <w:rPr>
           <w:sz w:val="20"/>
           <w:szCs w:val="20"/>
         </w:rPr>
-        <w:t>eeg = data['data']</w:t>
+      </w:pPr>
+      <w:r>
+        <w:rPr>
+          <w:sz w:val="20"/>
+          <w:szCs w:val="20"/>
+        </w:rPr>
+        <w:t>filename = 'Acquisition-15-data.mat'</w:t>
       </w:r>
     </w:p>
     <w:p>
       <w:pPr>
         <w:spacing w:after="0" w:line="240" w:lineRule="auto"/>
         <w:rPr>
+          <w:sz w:val="20"/>
+          <w:szCs w:val="20"/>
+        </w:rPr>
+      </w:pPr>
+      <w:r>
+        <w:rPr>
+          <w:sz w:val="20"/>
+          <w:szCs w:val="20"/>
+        </w:rPr>
+        <w:t xml:space="preserve">data = </w:t>
+      </w:r>
+      <w:proofErr w:type="spellStart"/>
+      <w:r>
+        <w:rPr>
+          <w:sz w:val="20"/>
+          <w:szCs w:val="20"/>
+        </w:rPr>
+        <w:t>loadmat</w:t>
+      </w:r>
+      <w:proofErr w:type="spellEnd"/>
+      <w:r>
+        <w:rPr>
+          <w:sz w:val="20"/>
+          <w:szCs w:val="20"/>
+        </w:rPr>
+        <w:t>(filename)</w:t>
+      </w:r>
+    </w:p>
+    <w:p>
+      <w:pPr>
+        <w:spacing w:after="0" w:line="240" w:lineRule="auto"/>
+        <w:rPr>
+          <w:sz w:val="20"/>
+          <w:szCs w:val="20"/>
+        </w:rPr>
+      </w:pPr>
+      <w:proofErr w:type="spellStart"/>
+      <w:r>
+        <w:rPr>
+          <w:sz w:val="20"/>
+          <w:szCs w:val="20"/>
+        </w:rPr>
+        <w:t>eeg</w:t>
+      </w:r>
+      <w:proofErr w:type="spellEnd"/>
+      <w:r>
+        <w:rPr>
+          <w:sz w:val="20"/>
+          <w:szCs w:val="20"/>
+        </w:rPr>
+        <w:t xml:space="preserve"> = data['data']</w:t>
+      </w:r>
+    </w:p>
+    <w:p>
+      <w:pPr>
+        <w:spacing w:after="0" w:line="240" w:lineRule="auto"/>
+        <w:rPr>
           <w:sz w:val="24"/>
           <w:szCs w:val="24"/>
         </w:rPr>
@@ -595,7 +753,39 @@
           <w:szCs w:val="24"/>
         </w:rPr>
         <w:lastRenderedPageBreak/>
-        <w:t xml:space="preserve">“eeg” in the above code segment is a Numpy array with shape 34 X </w:t>
+        <w:t>“</w:t>
+      </w:r>
+      <w:proofErr w:type="spellStart"/>
+      <w:r>
+        <w:rPr>
+          <w:sz w:val="24"/>
+          <w:szCs w:val="24"/>
+        </w:rPr>
+        <w:t>eeg</w:t>
+      </w:r>
+      <w:proofErr w:type="spellEnd"/>
+      <w:r>
+        <w:rPr>
+          <w:sz w:val="24"/>
+          <w:szCs w:val="24"/>
+        </w:rPr>
+        <w:t xml:space="preserve">” in the above code segment is a </w:t>
+      </w:r>
+      <w:proofErr w:type="spellStart"/>
+      <w:r>
+        <w:rPr>
+          <w:sz w:val="24"/>
+          <w:szCs w:val="24"/>
+        </w:rPr>
+        <w:t>Numpy</w:t>
+      </w:r>
+      <w:proofErr w:type="spellEnd"/>
+      <w:r>
+        <w:rPr>
+          <w:sz w:val="24"/>
+          <w:szCs w:val="24"/>
+        </w:rPr>
+        <w:t xml:space="preserve"> array with shape 34 X </w:t>
       </w:r>
       <w:r>
         <w:rPr>
@@ -652,7 +842,39 @@
           <w:sz w:val="24"/>
           <w:szCs w:val="24"/>
         </w:rPr>
-        <w:t xml:space="preserve">We will use package “pyEEG” to compute power spectrum intensity (PSI) to be used in modeling. Download pyEEG package from </w:t>
+        <w:t>We will use package “</w:t>
+      </w:r>
+      <w:proofErr w:type="spellStart"/>
+      <w:r>
+        <w:rPr>
+          <w:sz w:val="24"/>
+          <w:szCs w:val="24"/>
+        </w:rPr>
+        <w:t>pyEEG</w:t>
+      </w:r>
+      <w:proofErr w:type="spellEnd"/>
+      <w:r>
+        <w:rPr>
+          <w:sz w:val="24"/>
+          <w:szCs w:val="24"/>
+        </w:rPr>
+        <w:t xml:space="preserve">” to compute power spectrum intensity (PSI) to be used in modeling. Download </w:t>
+      </w:r>
+      <w:proofErr w:type="spellStart"/>
+      <w:r>
+        <w:rPr>
+          <w:sz w:val="24"/>
+          <w:szCs w:val="24"/>
+        </w:rPr>
+        <w:t>pyEEG</w:t>
+      </w:r>
+      <w:proofErr w:type="spellEnd"/>
+      <w:r>
+        <w:rPr>
+          <w:sz w:val="24"/>
+          <w:szCs w:val="24"/>
+        </w:rPr>
+        <w:t xml:space="preserve"> package from </w:t>
       </w:r>
       <w:hyperlink r:id="rId5" w:history="1">
         <w:r>
@@ -684,7 +906,23 @@
           <w:sz w:val="24"/>
           <w:szCs w:val="24"/>
         </w:rPr>
-        <w:t>For more information about pyEEG and its usage, visit:</w:t>
+        <w:t xml:space="preserve">For more information about </w:t>
+      </w:r>
+      <w:proofErr w:type="spellStart"/>
+      <w:r>
+        <w:rPr>
+          <w:sz w:val="24"/>
+          <w:szCs w:val="24"/>
+        </w:rPr>
+        <w:t>pyEEG</w:t>
+      </w:r>
+      <w:proofErr w:type="spellEnd"/>
+      <w:r>
+        <w:rPr>
+          <w:sz w:val="24"/>
+          <w:szCs w:val="24"/>
+        </w:rPr>
+        <w:t xml:space="preserve"> and its usage, visit:</w:t>
       </w:r>
     </w:p>
     <w:p>
@@ -736,8 +974,33 @@
           <w:sz w:val="24"/>
           <w:szCs w:val="24"/>
         </w:rPr>
-        <w:t>One of the functions we use in this lab is pin_power(</w:t>
-      </w:r>
+        <w:t xml:space="preserve">One of the functions we use in this lab is </w:t>
+      </w:r>
+      <w:proofErr w:type="spellStart"/>
+      <w:r>
+        <w:rPr>
+          <w:sz w:val="24"/>
+          <w:szCs w:val="24"/>
+        </w:rPr>
+        <w:t>pin_</w:t>
+      </w:r>
+      <w:proofErr w:type="gramStart"/>
+      <w:r>
+        <w:rPr>
+          <w:sz w:val="24"/>
+          <w:szCs w:val="24"/>
+        </w:rPr>
+        <w:t>power</w:t>
+      </w:r>
+      <w:proofErr w:type="spellEnd"/>
+      <w:r>
+        <w:rPr>
+          <w:sz w:val="24"/>
+          <w:szCs w:val="24"/>
+        </w:rPr>
+        <w:t>(</w:t>
+      </w:r>
+      <w:proofErr w:type="gramEnd"/>
       <w:r>
         <w:rPr>
           <w:rStyle w:val="Emphasis"/>
@@ -794,7 +1057,61 @@
           <w:color w:val="000000"/>
           <w:shd w:val="clear" w:color="auto" w:fill="FFFFFF"/>
         </w:rPr>
-        <w:t>1-D real time series, Band is a list of boundary frequencies (in Hz) of bins. They can be unequal bins, e.g. [0.5,4,7,12,30,100] which are delta, theta, alpha, beta, and gamma respectively. In this lab, we set Band = [0.5,4,7,12,30,100]. Fs is an integer indicating the sampling rate in physical frequency, which is 125 in our case. The call to bin_power() function should lokk like:</w:t>
+        <w:t xml:space="preserve">1-D real time series, Band is a list of boundary frequencies (in Hz) of bins. They can be unequal bins, e.g. [0.5,4,7,12,30,100] which are delta, theta, alpha, beta, and gamma respectively. In this lab, we set Band = [0.5,4,7,12,30,100]. Fs is an integer indicating the sampling rate in physical frequency, which is 125 in our case. The call to </w:t>
+      </w:r>
+      <w:proofErr w:type="spellStart"/>
+      <w:r>
+        <w:rPr>
+          <w:rFonts w:ascii="Arial" w:hAnsi="Arial" w:cs="Arial"/>
+          <w:color w:val="000000"/>
+          <w:shd w:val="clear" w:color="auto" w:fill="FFFFFF"/>
+        </w:rPr>
+        <w:t>bin_</w:t>
+      </w:r>
+      <w:proofErr w:type="gramStart"/>
+      <w:r>
+        <w:rPr>
+          <w:rFonts w:ascii="Arial" w:hAnsi="Arial" w:cs="Arial"/>
+          <w:color w:val="000000"/>
+          <w:shd w:val="clear" w:color="auto" w:fill="FFFFFF"/>
+        </w:rPr>
+        <w:t>power</w:t>
+      </w:r>
+      <w:proofErr w:type="spellEnd"/>
+      <w:r>
+        <w:rPr>
+          <w:rFonts w:ascii="Arial" w:hAnsi="Arial" w:cs="Arial"/>
+          <w:color w:val="000000"/>
+          <w:shd w:val="clear" w:color="auto" w:fill="FFFFFF"/>
+        </w:rPr>
+        <w:t>(</w:t>
+      </w:r>
+      <w:proofErr w:type="gramEnd"/>
+      <w:r>
+        <w:rPr>
+          <w:rFonts w:ascii="Arial" w:hAnsi="Arial" w:cs="Arial"/>
+          <w:color w:val="000000"/>
+          <w:shd w:val="clear" w:color="auto" w:fill="FFFFFF"/>
+        </w:rPr>
+        <w:t xml:space="preserve">) function should </w:t>
+      </w:r>
+      <w:proofErr w:type="spellStart"/>
+      <w:r>
+        <w:rPr>
+          <w:rFonts w:ascii="Arial" w:hAnsi="Arial" w:cs="Arial"/>
+          <w:color w:val="000000"/>
+          <w:shd w:val="clear" w:color="auto" w:fill="FFFFFF"/>
+        </w:rPr>
+        <w:t>lokk</w:t>
+      </w:r>
+      <w:proofErr w:type="spellEnd"/>
+      <w:r>
+        <w:rPr>
+          <w:rFonts w:ascii="Arial" w:hAnsi="Arial" w:cs="Arial"/>
+          <w:color w:val="000000"/>
+          <w:shd w:val="clear" w:color="auto" w:fill="FFFFFF"/>
+        </w:rPr>
+        <w:t xml:space="preserve"> like:</w:t>
       </w:r>
     </w:p>
     <w:p>
@@ -806,21 +1123,67 @@
           <w:shd w:val="clear" w:color="auto" w:fill="FFFFFF"/>
         </w:rPr>
       </w:pPr>
-      <w:r>
-        <w:rPr>
-          <w:rFonts w:ascii="Arial" w:hAnsi="Arial" w:cs="Arial"/>
-          <w:color w:val="000000"/>
-          <w:shd w:val="clear" w:color="auto" w:fill="FFFFFF"/>
-        </w:rPr>
-        <w:t xml:space="preserve">psis, power_ratios = </w:t>
-      </w:r>
-      <w:r>
-        <w:rPr>
-          <w:sz w:val="24"/>
-          <w:szCs w:val="24"/>
-        </w:rPr>
-        <w:t>pin_power(</w:t>
-      </w:r>
+      <w:proofErr w:type="spellStart"/>
+      <w:r>
+        <w:rPr>
+          <w:rFonts w:ascii="Arial" w:hAnsi="Arial" w:cs="Arial"/>
+          <w:color w:val="000000"/>
+          <w:shd w:val="clear" w:color="auto" w:fill="FFFFFF"/>
+        </w:rPr>
+        <w:t>psis</w:t>
+      </w:r>
+      <w:proofErr w:type="spellEnd"/>
+      <w:r>
+        <w:rPr>
+          <w:rFonts w:ascii="Arial" w:hAnsi="Arial" w:cs="Arial"/>
+          <w:color w:val="000000"/>
+          <w:shd w:val="clear" w:color="auto" w:fill="FFFFFF"/>
+        </w:rPr>
+        <w:t xml:space="preserve">, </w:t>
+      </w:r>
+      <w:proofErr w:type="spellStart"/>
+      <w:r>
+        <w:rPr>
+          <w:rFonts w:ascii="Arial" w:hAnsi="Arial" w:cs="Arial"/>
+          <w:color w:val="000000"/>
+          <w:shd w:val="clear" w:color="auto" w:fill="FFFFFF"/>
+        </w:rPr>
+        <w:t>power_ratios</w:t>
+      </w:r>
+      <w:proofErr w:type="spellEnd"/>
+      <w:r>
+        <w:rPr>
+          <w:rFonts w:ascii="Arial" w:hAnsi="Arial" w:cs="Arial"/>
+          <w:color w:val="000000"/>
+          <w:shd w:val="clear" w:color="auto" w:fill="FFFFFF"/>
+        </w:rPr>
+        <w:t xml:space="preserve"> = </w:t>
+      </w:r>
+      <w:proofErr w:type="spellStart"/>
+      <w:r>
+        <w:rPr>
+          <w:sz w:val="24"/>
+          <w:szCs w:val="24"/>
+        </w:rPr>
+        <w:t>pin_</w:t>
+      </w:r>
+      <w:proofErr w:type="gramStart"/>
+      <w:r>
+        <w:rPr>
+          <w:sz w:val="24"/>
+          <w:szCs w:val="24"/>
+        </w:rPr>
+        <w:t>power</w:t>
+      </w:r>
+      <w:proofErr w:type="spellEnd"/>
+      <w:r>
+        <w:rPr>
+          <w:sz w:val="24"/>
+          <w:szCs w:val="24"/>
+        </w:rPr>
+        <w:t>(</w:t>
+      </w:r>
+      <w:proofErr w:type="gramEnd"/>
       <w:r>
         <w:rPr>
           <w:rStyle w:val="Emphasis"/>
@@ -884,15 +1247,95 @@
           <w:sz w:val="24"/>
           <w:szCs w:val="24"/>
         </w:rPr>
-        <w:t xml:space="preserve">where “psis” is a list of returned </w:t>
-      </w:r>
-      <w:r>
-        <w:rPr>
-          <w:rFonts w:ascii="Arial" w:hAnsi="Arial" w:cs="Arial"/>
-          <w:color w:val="000000"/>
-          <w:shd w:val="clear" w:color="auto" w:fill="FFFFFF"/>
-        </w:rPr>
-        <w:t>delta, theta, alpha, beta, and gamma PSIs, and “power_ratios” is a list of the power ratios corresponding to the PSIs. In this lab, we only use alpha PSI and its power ratio, which correspond to frequency band [7, 12]. Extract those two values from psis and power_ratio, respectively.</w:t>
+        <w:t>where “</w:t>
+      </w:r>
+      <w:proofErr w:type="spellStart"/>
+      <w:r>
+        <w:rPr>
+          <w:sz w:val="24"/>
+          <w:szCs w:val="24"/>
+        </w:rPr>
+        <w:t>psis</w:t>
+      </w:r>
+      <w:proofErr w:type="spellEnd"/>
+      <w:r>
+        <w:rPr>
+          <w:sz w:val="24"/>
+          <w:szCs w:val="24"/>
+        </w:rPr>
+        <w:t xml:space="preserve">” is a list of returned </w:t>
+      </w:r>
+      <w:proofErr w:type="gramStart"/>
+      <w:r>
+        <w:rPr>
+          <w:rFonts w:ascii="Arial" w:hAnsi="Arial" w:cs="Arial"/>
+          <w:color w:val="000000"/>
+          <w:shd w:val="clear" w:color="auto" w:fill="FFFFFF"/>
+        </w:rPr>
+        <w:t>delta</w:t>
+      </w:r>
+      <w:proofErr w:type="gramEnd"/>
+      <w:r>
+        <w:rPr>
+          <w:rFonts w:ascii="Arial" w:hAnsi="Arial" w:cs="Arial"/>
+          <w:color w:val="000000"/>
+          <w:shd w:val="clear" w:color="auto" w:fill="FFFFFF"/>
+        </w:rPr>
+        <w:t>, theta, alpha, beta, and gamma PSIs, and “</w:t>
+      </w:r>
+      <w:proofErr w:type="spellStart"/>
+      <w:r>
+        <w:rPr>
+          <w:rFonts w:ascii="Arial" w:hAnsi="Arial" w:cs="Arial"/>
+          <w:color w:val="000000"/>
+          <w:shd w:val="clear" w:color="auto" w:fill="FFFFFF"/>
+        </w:rPr>
+        <w:t>power_ratios</w:t>
+      </w:r>
+      <w:proofErr w:type="spellEnd"/>
+      <w:r>
+        <w:rPr>
+          <w:rFonts w:ascii="Arial" w:hAnsi="Arial" w:cs="Arial"/>
+          <w:color w:val="000000"/>
+          <w:shd w:val="clear" w:color="auto" w:fill="FFFFFF"/>
+        </w:rPr>
+        <w:t xml:space="preserve">” is a list of the power ratios corresponding to the PSIs. In this lab, we only use alpha PSI and its power ratio, which correspond to frequency band [7, 12]. Extract those two values from </w:t>
+      </w:r>
+      <w:proofErr w:type="spellStart"/>
+      <w:r>
+        <w:rPr>
+          <w:rFonts w:ascii="Arial" w:hAnsi="Arial" w:cs="Arial"/>
+          <w:color w:val="000000"/>
+          <w:shd w:val="clear" w:color="auto" w:fill="FFFFFF"/>
+        </w:rPr>
+        <w:t>psis</w:t>
+      </w:r>
+      <w:proofErr w:type="spellEnd"/>
+      <w:r>
+        <w:rPr>
+          <w:rFonts w:ascii="Arial" w:hAnsi="Arial" w:cs="Arial"/>
+          <w:color w:val="000000"/>
+          <w:shd w:val="clear" w:color="auto" w:fill="FFFFFF"/>
+        </w:rPr>
+        <w:t xml:space="preserve"> and </w:t>
+      </w:r>
+      <w:proofErr w:type="spellStart"/>
+      <w:r>
+        <w:rPr>
+          <w:rFonts w:ascii="Arial" w:hAnsi="Arial" w:cs="Arial"/>
+          <w:color w:val="000000"/>
+          <w:shd w:val="clear" w:color="auto" w:fill="FFFFFF"/>
+        </w:rPr>
+        <w:t>power_ratio</w:t>
+      </w:r>
+      <w:proofErr w:type="spellEnd"/>
+      <w:r>
+        <w:rPr>
+          <w:rFonts w:ascii="Arial" w:hAnsi="Arial" w:cs="Arial"/>
+          <w:color w:val="000000"/>
+          <w:shd w:val="clear" w:color="auto" w:fill="FFFFFF"/>
+        </w:rPr>
+        <w:t>, respectively.</w:t>
       </w:r>
     </w:p>
     <w:p>
@@ -910,14 +1353,34 @@
         </w:rPr>
         <w:t xml:space="preserve">Another function we use is the </w:t>
       </w:r>
-      <w:r>
-        <w:rPr>
-          <w:rFonts w:ascii="Arial" w:hAnsi="Arial" w:cs="Arial"/>
-          <w:color w:val="000000"/>
-          <w:shd w:val="clear" w:color="auto" w:fill="FFFFFF"/>
-        </w:rPr>
-        <w:t>spectral_entropy(</w:t>
-      </w:r>
+      <w:proofErr w:type="spellStart"/>
+      <w:r>
+        <w:rPr>
+          <w:rFonts w:ascii="Arial" w:hAnsi="Arial" w:cs="Arial"/>
+          <w:color w:val="000000"/>
+          <w:shd w:val="clear" w:color="auto" w:fill="FFFFFF"/>
+        </w:rPr>
+        <w:t>spectral_</w:t>
+      </w:r>
+      <w:proofErr w:type="gramStart"/>
+      <w:r>
+        <w:rPr>
+          <w:rFonts w:ascii="Arial" w:hAnsi="Arial" w:cs="Arial"/>
+          <w:color w:val="000000"/>
+          <w:shd w:val="clear" w:color="auto" w:fill="FFFFFF"/>
+        </w:rPr>
+        <w:t>entropy</w:t>
+      </w:r>
+      <w:proofErr w:type="spellEnd"/>
+      <w:r>
+        <w:rPr>
+          <w:rFonts w:ascii="Arial" w:hAnsi="Arial" w:cs="Arial"/>
+          <w:color w:val="000000"/>
+          <w:shd w:val="clear" w:color="auto" w:fill="FFFFFF"/>
+        </w:rPr>
+        <w:t>(</w:t>
+      </w:r>
+      <w:proofErr w:type="gramEnd"/>
       <w:r>
         <w:rPr>
           <w:rFonts w:ascii="Arial" w:hAnsi="Arial" w:cs="Arial"/>
@@ -926,24 +1389,9 @@
           <w:color w:val="000000"/>
           <w:shd w:val="clear" w:color="auto" w:fill="FFFFFF"/>
         </w:rPr>
-        <w:t>X, Band, Fs, Power_Ratio=None</w:t>
-      </w:r>
-      <w:r>
-        <w:rPr>
-          <w:rFonts w:ascii="Arial" w:hAnsi="Arial" w:cs="Arial"/>
-          <w:color w:val="000000"/>
-          <w:shd w:val="clear" w:color="auto" w:fill="FFFFFF"/>
-        </w:rPr>
-        <w:t>)</w:t>
-      </w:r>
-      <w:r>
-        <w:rPr>
-          <w:rFonts w:ascii="Arial" w:hAnsi="Arial" w:cs="Arial"/>
-          <w:color w:val="000000"/>
-          <w:shd w:val="clear" w:color="auto" w:fill="FFFFFF"/>
-        </w:rPr>
-        <w:t xml:space="preserve">, where </w:t>
-      </w:r>
+        <w:t xml:space="preserve">X, Band, Fs, </w:t>
+      </w:r>
+      <w:proofErr w:type="spellStart"/>
       <w:r>
         <w:rPr>
           <w:rFonts w:ascii="Arial" w:hAnsi="Arial" w:cs="Arial"/>
@@ -952,8 +1400,9 @@
           <w:color w:val="000000"/>
           <w:shd w:val="clear" w:color="auto" w:fill="FFFFFF"/>
         </w:rPr>
-        <w:t>X, Band, Fs</w:t>
-      </w:r>
+        <w:t>Power_Ratio</w:t>
+      </w:r>
+      <w:proofErr w:type="spellEnd"/>
       <w:r>
         <w:rPr>
           <w:rFonts w:ascii="Arial" w:hAnsi="Arial" w:cs="Arial"/>
@@ -962,80 +1411,260 @@
           <w:color w:val="000000"/>
           <w:shd w:val="clear" w:color="auto" w:fill="FFFFFF"/>
         </w:rPr>
-        <w:t xml:space="preserve"> </w:t>
-      </w:r>
-      <w:r>
-        <w:rPr>
-          <w:rFonts w:ascii="Arial" w:hAnsi="Arial" w:cs="Arial"/>
-          <w:color w:val="000000"/>
-          <w:shd w:val="clear" w:color="auto" w:fill="FFFFFF"/>
-        </w:rPr>
-        <w:t>are defined the same as corresponding parameters in function bin_power(). The Band parameter should be set the same as that one in calling bin_power(), and the Power_Ratio should be equal to the returned “power_ratios” by the bin_power() function. The spectral_entropy() function returns a scalar value.</w:t>
-      </w:r>
-    </w:p>
-    <w:p>
-      <w:pPr>
-        <w:rPr>
-          <w:sz w:val="24"/>
-          <w:szCs w:val="24"/>
-        </w:rPr>
-      </w:pPr>
-      <w:r>
-        <w:rPr>
-          <w:sz w:val="24"/>
-          <w:szCs w:val="24"/>
-        </w:rPr>
-        <w:t xml:space="preserve">We will compute an alpha PSI </w:t>
-      </w:r>
-      <w:r>
-        <w:rPr>
-          <w:sz w:val="24"/>
-          <w:szCs w:val="24"/>
-        </w:rPr>
-        <w:t xml:space="preserve">and a </w:t>
-      </w:r>
-      <w:r>
-        <w:rPr>
-          <w:rFonts w:ascii="Arial" w:hAnsi="Arial" w:cs="Arial"/>
-          <w:color w:val="000000"/>
-          <w:shd w:val="clear" w:color="auto" w:fill="FFFFFF"/>
-        </w:rPr>
-        <w:t>spectral</w:t>
-      </w:r>
-      <w:r>
-        <w:rPr>
-          <w:rFonts w:ascii="Arial" w:hAnsi="Arial" w:cs="Arial"/>
-          <w:color w:val="000000"/>
-          <w:shd w:val="clear" w:color="auto" w:fill="FFFFFF"/>
-        </w:rPr>
-        <w:t xml:space="preserve"> </w:t>
-      </w:r>
-      <w:r>
-        <w:rPr>
-          <w:rFonts w:ascii="Arial" w:hAnsi="Arial" w:cs="Arial"/>
-          <w:color w:val="000000"/>
-          <w:shd w:val="clear" w:color="auto" w:fill="FFFFFF"/>
-        </w:rPr>
-        <w:t>entropy</w:t>
-      </w:r>
-      <w:r>
-        <w:rPr>
-          <w:sz w:val="24"/>
-          <w:szCs w:val="24"/>
-        </w:rPr>
-        <w:t xml:space="preserve"> </w:t>
-      </w:r>
-      <w:r>
-        <w:rPr>
-          <w:sz w:val="24"/>
-          <w:szCs w:val="24"/>
-        </w:rPr>
-        <w:t xml:space="preserve">for every second segment, which means </w:t>
-      </w:r>
-      <w:r>
-        <w:rPr>
+        <w:t>=None</w:t>
+      </w:r>
+      <w:r>
+        <w:rPr>
+          <w:rFonts w:ascii="Arial" w:hAnsi="Arial" w:cs="Arial"/>
+          <w:color w:val="000000"/>
+          <w:shd w:val="clear" w:color="auto" w:fill="FFFFFF"/>
+        </w:rPr>
+        <w:t>)</w:t>
+      </w:r>
+      <w:r>
+        <w:rPr>
+          <w:rFonts w:ascii="Arial" w:hAnsi="Arial" w:cs="Arial"/>
+          <w:color w:val="000000"/>
+          <w:shd w:val="clear" w:color="auto" w:fill="FFFFFF"/>
+        </w:rPr>
+        <w:t xml:space="preserve">, where </w:t>
+      </w:r>
+      <w:r>
+        <w:rPr>
+          <w:rFonts w:ascii="Arial" w:hAnsi="Arial" w:cs="Arial"/>
           <w:i/>
           <w:iCs/>
+          <w:color w:val="000000"/>
+          <w:shd w:val="clear" w:color="auto" w:fill="FFFFFF"/>
+        </w:rPr>
+        <w:t>X, Band, Fs</w:t>
+      </w:r>
+      <w:r>
+        <w:rPr>
+          <w:rFonts w:ascii="Arial" w:hAnsi="Arial" w:cs="Arial"/>
+          <w:i/>
+          <w:iCs/>
+          <w:color w:val="000000"/>
+          <w:shd w:val="clear" w:color="auto" w:fill="FFFFFF"/>
+        </w:rPr>
+        <w:t xml:space="preserve"> </w:t>
+      </w:r>
+      <w:r>
+        <w:rPr>
+          <w:rFonts w:ascii="Arial" w:hAnsi="Arial" w:cs="Arial"/>
+          <w:color w:val="000000"/>
+          <w:shd w:val="clear" w:color="auto" w:fill="FFFFFF"/>
+        </w:rPr>
+        <w:t xml:space="preserve">are defined the same as corresponding parameters in function </w:t>
+      </w:r>
+      <w:proofErr w:type="spellStart"/>
+      <w:r>
+        <w:rPr>
+          <w:rFonts w:ascii="Arial" w:hAnsi="Arial" w:cs="Arial"/>
+          <w:color w:val="000000"/>
+          <w:shd w:val="clear" w:color="auto" w:fill="FFFFFF"/>
+        </w:rPr>
+        <w:t>bin_power</w:t>
+      </w:r>
+      <w:proofErr w:type="spellEnd"/>
+      <w:r>
+        <w:rPr>
+          <w:rFonts w:ascii="Arial" w:hAnsi="Arial" w:cs="Arial"/>
+          <w:color w:val="000000"/>
+          <w:shd w:val="clear" w:color="auto" w:fill="FFFFFF"/>
+        </w:rPr>
+        <w:t xml:space="preserve">(). The Band parameter should be set the same as that one in calling </w:t>
+      </w:r>
+      <w:proofErr w:type="spellStart"/>
+      <w:r>
+        <w:rPr>
+          <w:rFonts w:ascii="Arial" w:hAnsi="Arial" w:cs="Arial"/>
+          <w:color w:val="000000"/>
+          <w:shd w:val="clear" w:color="auto" w:fill="FFFFFF"/>
+        </w:rPr>
+        <w:t>bin_</w:t>
+      </w:r>
+      <w:proofErr w:type="gramStart"/>
+      <w:r>
+        <w:rPr>
+          <w:rFonts w:ascii="Arial" w:hAnsi="Arial" w:cs="Arial"/>
+          <w:color w:val="000000"/>
+          <w:shd w:val="clear" w:color="auto" w:fill="FFFFFF"/>
+        </w:rPr>
+        <w:t>power</w:t>
+      </w:r>
+      <w:proofErr w:type="spellEnd"/>
+      <w:r>
+        <w:rPr>
+          <w:rFonts w:ascii="Arial" w:hAnsi="Arial" w:cs="Arial"/>
+          <w:color w:val="000000"/>
+          <w:shd w:val="clear" w:color="auto" w:fill="FFFFFF"/>
+        </w:rPr>
+        <w:t>(</w:t>
+      </w:r>
+      <w:proofErr w:type="gramEnd"/>
+      <w:r>
+        <w:rPr>
+          <w:rFonts w:ascii="Arial" w:hAnsi="Arial" w:cs="Arial"/>
+          <w:color w:val="000000"/>
+          <w:shd w:val="clear" w:color="auto" w:fill="FFFFFF"/>
+        </w:rPr>
+        <w:t xml:space="preserve">), and the </w:t>
+      </w:r>
+      <w:proofErr w:type="spellStart"/>
+      <w:r>
+        <w:rPr>
+          <w:rFonts w:ascii="Arial" w:hAnsi="Arial" w:cs="Arial"/>
+          <w:color w:val="000000"/>
+          <w:shd w:val="clear" w:color="auto" w:fill="FFFFFF"/>
+        </w:rPr>
+        <w:t>Power_Ratio</w:t>
+      </w:r>
+      <w:proofErr w:type="spellEnd"/>
+      <w:r>
+        <w:rPr>
+          <w:rFonts w:ascii="Arial" w:hAnsi="Arial" w:cs="Arial"/>
+          <w:color w:val="000000"/>
+          <w:shd w:val="clear" w:color="auto" w:fill="FFFFFF"/>
+        </w:rPr>
+        <w:t xml:space="preserve"> should be equal to the returned “</w:t>
+      </w:r>
+      <w:proofErr w:type="spellStart"/>
+      <w:r>
+        <w:rPr>
+          <w:rFonts w:ascii="Arial" w:hAnsi="Arial" w:cs="Arial"/>
+          <w:color w:val="000000"/>
+          <w:shd w:val="clear" w:color="auto" w:fill="FFFFFF"/>
+        </w:rPr>
+        <w:t>power_ratios</w:t>
+      </w:r>
+      <w:proofErr w:type="spellEnd"/>
+      <w:r>
+        <w:rPr>
+          <w:rFonts w:ascii="Arial" w:hAnsi="Arial" w:cs="Arial"/>
+          <w:color w:val="000000"/>
+          <w:shd w:val="clear" w:color="auto" w:fill="FFFFFF"/>
+        </w:rPr>
+        <w:t xml:space="preserve">” by the </w:t>
+      </w:r>
+      <w:proofErr w:type="spellStart"/>
+      <w:r>
+        <w:rPr>
+          <w:rFonts w:ascii="Arial" w:hAnsi="Arial" w:cs="Arial"/>
+          <w:color w:val="000000"/>
+          <w:shd w:val="clear" w:color="auto" w:fill="FFFFFF"/>
+        </w:rPr>
+        <w:t>bin_power</w:t>
+      </w:r>
+      <w:proofErr w:type="spellEnd"/>
+      <w:r>
+        <w:rPr>
+          <w:rFonts w:ascii="Arial" w:hAnsi="Arial" w:cs="Arial"/>
+          <w:color w:val="000000"/>
+          <w:shd w:val="clear" w:color="auto" w:fill="FFFFFF"/>
+        </w:rPr>
+        <w:t xml:space="preserve">() function. The </w:t>
+      </w:r>
+      <w:proofErr w:type="spellStart"/>
+      <w:r>
+        <w:rPr>
+          <w:rFonts w:ascii="Arial" w:hAnsi="Arial" w:cs="Arial"/>
+          <w:color w:val="000000"/>
+          <w:shd w:val="clear" w:color="auto" w:fill="FFFFFF"/>
+        </w:rPr>
+        <w:t>spectral_</w:t>
+      </w:r>
+      <w:proofErr w:type="gramStart"/>
+      <w:r>
+        <w:rPr>
+          <w:rFonts w:ascii="Arial" w:hAnsi="Arial" w:cs="Arial"/>
+          <w:color w:val="000000"/>
+          <w:shd w:val="clear" w:color="auto" w:fill="FFFFFF"/>
+        </w:rPr>
+        <w:t>entropy</w:t>
+      </w:r>
+      <w:proofErr w:type="spellEnd"/>
+      <w:r>
+        <w:rPr>
+          <w:rFonts w:ascii="Arial" w:hAnsi="Arial" w:cs="Arial"/>
+          <w:color w:val="000000"/>
+          <w:shd w:val="clear" w:color="auto" w:fill="FFFFFF"/>
+        </w:rPr>
+        <w:t>(</w:t>
+      </w:r>
+      <w:proofErr w:type="gramEnd"/>
+      <w:r>
+        <w:rPr>
+          <w:rFonts w:ascii="Arial" w:hAnsi="Arial" w:cs="Arial"/>
+          <w:color w:val="000000"/>
+          <w:shd w:val="clear" w:color="auto" w:fill="FFFFFF"/>
+        </w:rPr>
+        <w:t>) function returns a scalar value.</w:t>
+      </w:r>
+    </w:p>
+    <w:p>
+      <w:pPr>
+        <w:rPr>
+          <w:sz w:val="24"/>
+          <w:szCs w:val="24"/>
+        </w:rPr>
+      </w:pPr>
+      <w:r>
+        <w:rPr>
+          <w:sz w:val="24"/>
+          <w:szCs w:val="24"/>
+        </w:rPr>
+        <w:t xml:space="preserve">We will compute an alpha PSI </w:t>
+      </w:r>
+      <w:r>
+        <w:rPr>
+          <w:sz w:val="24"/>
+          <w:szCs w:val="24"/>
+        </w:rPr>
+        <w:t xml:space="preserve">and a </w:t>
+      </w:r>
+      <w:r>
+        <w:rPr>
+          <w:rFonts w:ascii="Arial" w:hAnsi="Arial" w:cs="Arial"/>
+          <w:color w:val="000000"/>
+          <w:shd w:val="clear" w:color="auto" w:fill="FFFFFF"/>
+        </w:rPr>
+        <w:t>spectral</w:t>
+      </w:r>
+      <w:r>
+        <w:rPr>
+          <w:rFonts w:ascii="Arial" w:hAnsi="Arial" w:cs="Arial"/>
+          <w:color w:val="000000"/>
+          <w:shd w:val="clear" w:color="auto" w:fill="FFFFFF"/>
+        </w:rPr>
+        <w:t xml:space="preserve"> </w:t>
+      </w:r>
+      <w:r>
+        <w:rPr>
+          <w:rFonts w:ascii="Arial" w:hAnsi="Arial" w:cs="Arial"/>
+          <w:color w:val="000000"/>
+          <w:shd w:val="clear" w:color="auto" w:fill="FFFFFF"/>
+        </w:rPr>
+        <w:t>entropy</w:t>
+      </w:r>
+      <w:r>
+        <w:rPr>
+          <w:sz w:val="24"/>
+          <w:szCs w:val="24"/>
+        </w:rPr>
+        <w:t xml:space="preserve"> </w:t>
+      </w:r>
+      <w:r>
+        <w:rPr>
+          <w:sz w:val="24"/>
+          <w:szCs w:val="24"/>
+        </w:rPr>
+        <w:t xml:space="preserve">for every second segment, which means </w:t>
+      </w:r>
+      <w:r>
+        <w:rPr>
+          <w:i/>
+          <w:iCs/>
           <w:sz w:val="24"/>
           <w:szCs w:val="24"/>
         </w:rPr>
@@ -1046,8 +1675,33 @@
           <w:sz w:val="24"/>
           <w:szCs w:val="24"/>
         </w:rPr>
-        <w:t xml:space="preserve"> should be a list of 1024 EEG readings in each call to bin_power(</w:t>
-      </w:r>
+        <w:t xml:space="preserve"> should be a list of 1024 EEG readings in each call to </w:t>
+      </w:r>
+      <w:proofErr w:type="spellStart"/>
+      <w:r>
+        <w:rPr>
+          <w:sz w:val="24"/>
+          <w:szCs w:val="24"/>
+        </w:rPr>
+        <w:t>bin_</w:t>
+      </w:r>
+      <w:proofErr w:type="gramStart"/>
+      <w:r>
+        <w:rPr>
+          <w:sz w:val="24"/>
+          <w:szCs w:val="24"/>
+        </w:rPr>
+        <w:t>power</w:t>
+      </w:r>
+      <w:proofErr w:type="spellEnd"/>
+      <w:r>
+        <w:rPr>
+          <w:sz w:val="24"/>
+          <w:szCs w:val="24"/>
+        </w:rPr>
+        <w:t>(</w:t>
+      </w:r>
+      <w:proofErr w:type="gramEnd"/>
       <w:r>
         <w:rPr>
           <w:rStyle w:val="Emphasis"/>
@@ -1186,14 +1840,7 @@
           <w:sz w:val="24"/>
           <w:szCs w:val="24"/>
         </w:rPr>
-        <w:t xml:space="preserve"> </w:t>
-      </w:r>
-      <w:r>
-        <w:rPr>
-          <w:sz w:val="24"/>
-          <w:szCs w:val="24"/>
-        </w:rPr>
-        <w:t xml:space="preserve">values </w:t>
+        <w:t xml:space="preserve"> values </w:t>
       </w:r>
       <w:r>
         <w:rPr>
@@ -1290,6 +1937,7 @@
         </w:rPr>
         <w:t xml:space="preserve">for each of the 3 </w:t>
       </w:r>
+      <w:proofErr w:type="spellStart"/>
       <w:r>
         <w:rPr>
           <w:sz w:val="24"/>
@@ -1302,7 +1950,15 @@
           <w:sz w:val="24"/>
           <w:szCs w:val="24"/>
         </w:rPr>
-        <w:t>atlab files, corresponding to the pre-meditation (with file name “Pre”), meditation (with file name “Med”), and post-meditation (with file name “Post”) phases.</w:t>
+        <w:t>atlab</w:t>
+      </w:r>
+      <w:proofErr w:type="spellEnd"/>
+      <w:r>
+        <w:rPr>
+          <w:sz w:val="24"/>
+          <w:szCs w:val="24"/>
+        </w:rPr>
+        <w:t xml:space="preserve"> files, corresponding to the pre-meditation (with file name “Pre”), meditation (with file name “Med”), and post-meditation (with file name “Post”) phases.</w:t>
       </w:r>
     </w:p>
     <w:p>
@@ -1643,7 +2299,23 @@
           <w:sz w:val="24"/>
           <w:szCs w:val="24"/>
         </w:rPr>
-        <w:t>Load the data in each of the Matlab files into a data frame, resulting in 3 data frames. Each data frame has 34 channels of EEG samples.</w:t>
+        <w:t xml:space="preserve">Load the data in each of the </w:t>
+      </w:r>
+      <w:proofErr w:type="spellStart"/>
+      <w:r>
+        <w:rPr>
+          <w:sz w:val="24"/>
+          <w:szCs w:val="24"/>
+        </w:rPr>
+        <w:t>Matlab</w:t>
+      </w:r>
+      <w:proofErr w:type="spellEnd"/>
+      <w:r>
+        <w:rPr>
+          <w:sz w:val="24"/>
+          <w:szCs w:val="24"/>
+        </w:rPr>
+        <w:t xml:space="preserve"> files into a data frame, resulting in 3 data frames. Each data frame has 34 channels of EEG samples.</w:t>
       </w:r>
     </w:p>
     <w:p>
@@ -1938,7 +2610,23 @@
           <w:sz w:val="24"/>
           <w:szCs w:val="24"/>
         </w:rPr>
-        <w:t>% of each dataset and save them in a training dataset, and save the remaining 2</w:t>
+        <w:t xml:space="preserve">% of each dataset and save them in a training </w:t>
+      </w:r>
+      <w:proofErr w:type="gramStart"/>
+      <w:r>
+        <w:rPr>
+          <w:sz w:val="24"/>
+          <w:szCs w:val="24"/>
+        </w:rPr>
+        <w:t>dataset, and</w:t>
+      </w:r>
+      <w:proofErr w:type="gramEnd"/>
+      <w:r>
+        <w:rPr>
+          <w:sz w:val="24"/>
+          <w:szCs w:val="24"/>
+        </w:rPr>
+        <w:t xml:space="preserve"> save the remaining 2</w:t>
       </w:r>
       <w:r>
         <w:rPr>
@@ -2007,28 +2695,55 @@
           <w:sz w:val="24"/>
           <w:szCs w:val="24"/>
         </w:rPr>
-        <w:t>nomial Naïve Bayes</w:t>
-      </w:r>
-      <w:r>
-        <w:rPr>
-          <w:sz w:val="24"/>
-          <w:szCs w:val="24"/>
-        </w:rPr>
-        <w:t xml:space="preserve"> model using the training dataset</w:t>
-      </w:r>
-      <w:r>
-        <w:rPr>
-          <w:sz w:val="24"/>
-          <w:szCs w:val="24"/>
-        </w:rPr>
-        <w:t xml:space="preserve">. </w:t>
-      </w:r>
-      <w:r>
-        <w:rPr>
-          <w:sz w:val="24"/>
-          <w:szCs w:val="24"/>
-        </w:rPr>
-        <w:t>Set laplace = 1</w:t>
+        <w:t xml:space="preserve">nomial </w:t>
+      </w:r>
+      <w:bookmarkStart w:id="0" w:name="OLE_LINK1"/>
+      <w:bookmarkStart w:id="1" w:name="OLE_LINK2"/>
+      <w:r>
+        <w:rPr>
+          <w:sz w:val="24"/>
+          <w:szCs w:val="24"/>
+        </w:rPr>
+        <w:t>Naïve Bayes</w:t>
+      </w:r>
+      <w:r>
+        <w:rPr>
+          <w:sz w:val="24"/>
+          <w:szCs w:val="24"/>
+        </w:rPr>
+        <w:t xml:space="preserve"> </w:t>
+      </w:r>
+      <w:bookmarkEnd w:id="0"/>
+      <w:bookmarkEnd w:id="1"/>
+      <w:r>
+        <w:rPr>
+          <w:sz w:val="24"/>
+          <w:szCs w:val="24"/>
+        </w:rPr>
+        <w:t>model using the training dataset</w:t>
+      </w:r>
+      <w:r>
+        <w:rPr>
+          <w:sz w:val="24"/>
+          <w:szCs w:val="24"/>
+        </w:rPr>
+        <w:t xml:space="preserve">. Set </w:t>
+      </w:r>
+      <w:proofErr w:type="spellStart"/>
+      <w:r>
+        <w:rPr>
+          <w:sz w:val="24"/>
+          <w:szCs w:val="24"/>
+        </w:rPr>
+        <w:t>laplace</w:t>
+      </w:r>
+      <w:proofErr w:type="spellEnd"/>
+      <w:r>
+        <w:rPr>
+          <w:sz w:val="24"/>
+          <w:szCs w:val="24"/>
+        </w:rPr>
+        <w:t xml:space="preserve"> = 1</w:t>
       </w:r>
       <w:r>
         <w:rPr>
@@ -2168,7 +2883,23 @@
           <w:szCs w:val="24"/>
         </w:rPr>
         <w:lastRenderedPageBreak/>
-        <w:t>Submit the Python source file (.py file), and a Word document containing the correlation matrix of the datasets before and after removing co-linearity (Steps 5 and 7, respectively), and the confusion matrix and accuracy, properly labeled, by the due date.</w:t>
+        <w:t>Submit the Python source file (.</w:t>
+      </w:r>
+      <w:proofErr w:type="spellStart"/>
+      <w:r>
+        <w:rPr>
+          <w:sz w:val="24"/>
+          <w:szCs w:val="24"/>
+        </w:rPr>
+        <w:t>py</w:t>
+      </w:r>
+      <w:proofErr w:type="spellEnd"/>
+      <w:r>
+        <w:rPr>
+          <w:sz w:val="24"/>
+          <w:szCs w:val="24"/>
+        </w:rPr>
+        <w:t xml:space="preserve"> file), and a Word document containing the correlation matrix of the datasets before and after removing co-linearity (Steps 5 and 7, respectively), and the confusion matrix and accuracy, properly labeled, by the due date.</w:t>
       </w:r>
     </w:p>
     <w:p>

</xml_diff>